<commit_message>
Update Non-Ubuntu Setup Guide for Guest-Additions Plugin
Update Non-Ubuntu Setup Guide for Guest-Additions Plugin.
Remove references and URLs related to flagship project.
</commit_message>
<xml_diff>
--- a/docs/Non-Ubuntu Setup Guide.docx
+++ b/docs/Non-Ubuntu Setup Guide.docx
@@ -7,7 +7,10 @@
         <w:pStyle w:val="Heading1"/>
       </w:pPr>
       <w:r>
-        <w:t xml:space="preserve">Non-Ubuntu Setup Guide (LIDA Flagship Project) </w:t>
+        <w:t>Non-Ubuntu Setup Guide</w:t>
+      </w:r>
+      <w:r>
+        <w:t xml:space="preserve"> (Common CCRG Development Environment)</w:t>
       </w:r>
     </w:p>
     <w:p>
@@ -193,19 +196,7 @@
           <w:rPr>
             <w:rStyle w:val="Hyperlink"/>
           </w:rPr>
-          <w:t>https://www.vagrant</w:t>
-        </w:r>
-        <w:r>
-          <w:rPr>
-            <w:rStyle w:val="Hyperlink"/>
-          </w:rPr>
-          <w:t>u</w:t>
-        </w:r>
-        <w:r>
-          <w:rPr>
-            <w:rStyle w:val="Hyperlink"/>
-          </w:rPr>
-          <w:t>p.com/docs/installation/</w:t>
+          <w:t>https://www.vagrantup.com/docs/installation/</w:t>
         </w:r>
       </w:hyperlink>
       <w:r>
@@ -313,7 +304,13 @@
         <w:pStyle w:val="Heading3"/>
       </w:pPr>
       <w:r>
-        <w:t>Vagrant Configuration (Windows Configuration of Vagrant for Flagship Project)</w:t>
+        <w:t>Vagrant Configu</w:t>
+      </w:r>
+      <w:r>
+        <w:t>ration (Windows Configuration</w:t>
+      </w:r>
+      <w:r>
+        <w:t>)</w:t>
       </w:r>
     </w:p>
     <w:p>
@@ -617,7 +614,7 @@
           <w:rPr>
             <w:rStyle w:val="Hyperlink"/>
           </w:rPr>
-          <w:t>https://raw.githubusercontent.com/CognitiveComputingResearchGroup/flagship-project/master/vagrant/Vagrantfile</w:t>
+          <w:t>https://raw.githubusercontent.com/CognitiveComputingResearchGroup/common-ccrgdev/master/vagrant/Vagrantfile</w:t>
         </w:r>
       </w:hyperlink>
       <w:r>
@@ -893,6 +890,77 @@
         <w:spacing w:after="0" w:line="240" w:lineRule="auto"/>
       </w:pPr>
       <w:r>
+        <w:t>Install vagrant guest-additions plugin (needed for shared folders and many other features)</w:t>
+      </w:r>
+    </w:p>
+    <w:tbl>
+      <w:tblPr>
+        <w:tblStyle w:val="TableGrid"/>
+        <w:tblpPr w:leftFromText="180" w:rightFromText="180" w:vertAnchor="text" w:horzAnchor="page" w:tblpX="2929" w:tblpY="150"/>
+        <w:tblW w:w="0" w:type="auto"/>
+        <w:shd w:val="clear" w:color="auto" w:fill="FABF8F" w:themeFill="accent6" w:themeFillTint="99"/>
+        <w:tblLook w:val="04A0" w:firstRow="1" w:lastRow="0" w:firstColumn="1" w:lastColumn="0" w:noHBand="0" w:noVBand="1"/>
+      </w:tblPr>
+      <w:tblGrid>
+        <w:gridCol w:w="5958"/>
+      </w:tblGrid>
+      <w:tr>
+        <w:trPr>
+          <w:trHeight w:val="300"/>
+        </w:trPr>
+        <w:tc>
+          <w:tcPr>
+            <w:tcW w:w="5958" w:type="dxa"/>
+            <w:shd w:val="clear" w:color="auto" w:fill="FABF8F" w:themeFill="accent6" w:themeFillTint="99"/>
+          </w:tcPr>
+          <w:p>
+            <w:pPr>
+              <w:rPr>
+                <w:rFonts w:ascii="Courier New" w:hAnsi="Courier New" w:cs="Courier New"/>
+                <w:b/>
+                <w:sz w:val="20"/>
+              </w:rPr>
+            </w:pPr>
+            <w:r>
+              <w:rPr>
+                <w:rFonts w:ascii="Courier New" w:hAnsi="Courier New" w:cs="Courier New"/>
+                <w:b/>
+                <w:noProof/>
+              </w:rPr>
+              <w:t>vagrant plugin install vagrant-vbguest</w:t>
+            </w:r>
+          </w:p>
+        </w:tc>
+      </w:tr>
+    </w:tbl>
+    <w:p>
+      <w:pPr>
+        <w:pStyle w:val="ListParagraph"/>
+        <w:spacing w:after="0" w:line="240" w:lineRule="auto"/>
+      </w:pPr>
+    </w:p>
+    <w:p>
+      <w:pPr>
+        <w:pStyle w:val="ListParagraph"/>
+        <w:spacing w:after="0" w:line="240" w:lineRule="auto"/>
+      </w:pPr>
+    </w:p>
+    <w:p>
+      <w:pPr>
+        <w:pStyle w:val="ListParagraph"/>
+        <w:spacing w:after="0" w:line="240" w:lineRule="auto"/>
+      </w:pPr>
+    </w:p>
+    <w:p>
+      <w:pPr>
+        <w:pStyle w:val="ListParagraph"/>
+        <w:numPr>
+          <w:ilvl w:val="0"/>
+          <w:numId w:val="4"/>
+        </w:numPr>
+        <w:spacing w:after="0" w:line="240" w:lineRule="auto"/>
+      </w:pPr>
+      <w:r>
         <w:t>Start download and provisioning of virtual machine by executing “vagrant up” command</w:t>
       </w:r>
     </w:p>
@@ -1003,13 +1071,19 @@
         <w:t xml:space="preserve">This will download the </w:t>
       </w:r>
       <w:r>
-        <w:t xml:space="preserve">Ubuntu 14.04 virtual machine and all the </w:t>
+        <w:t xml:space="preserve">Ubuntu </w:t>
+      </w:r>
+      <w:r>
+        <w:t xml:space="preserve">virtual machine and all the </w:t>
       </w:r>
       <w:r>
         <w:t xml:space="preserve">software </w:t>
       </w:r>
       <w:r>
-        <w:t xml:space="preserve">that is needed for the LIDA flagship project.  </w:t>
+        <w:t>needed for the common development environment</w:t>
+      </w:r>
+      <w:r>
+        <w:t xml:space="preserve">.  </w:t>
       </w:r>
       <w:r>
         <w:t>Depending on your network connection</w:t>
@@ -1086,6 +1160,7 @@
           <w:tab w:val="left" w:pos="14656"/>
         </w:tabs>
         <w:spacing w:after="0" w:line="240" w:lineRule="auto"/>
+        <w:ind w:left="1440"/>
       </w:pPr>
     </w:p>
     <w:p>
@@ -1118,8 +1193,8 @@
         </w:rPr>
         <w:drawing>
           <wp:inline distT="0" distB="0" distL="0" distR="0" wp14:anchorId="47334CB1" wp14:editId="4CA66FDE">
-            <wp:extent cx="4639044" cy="3143250"/>
-            <wp:effectExtent l="0" t="0" r="9525" b="0"/>
+            <wp:extent cx="3985260" cy="2700271"/>
+            <wp:effectExtent l="0" t="0" r="0" b="5080"/>
             <wp:docPr id="6" name="Picture 6"/>
             <wp:cNvGraphicFramePr>
               <a:graphicFrameLocks xmlns:a="http://schemas.openxmlformats.org/drawingml/2006/main" noChangeAspect="1"/>
@@ -1140,7 +1215,7 @@
                   <pic:spPr>
                     <a:xfrm>
                       <a:off x="0" y="0"/>
-                      <a:ext cx="4639044" cy="3143250"/>
+                      <a:ext cx="3983940" cy="2699377"/>
                     </a:xfrm>
                     <a:prstGeom prst="rect">
                       <a:avLst/>
@@ -1177,13 +1252,14 @@
         <w:spacing w:after="0" w:line="240" w:lineRule="auto"/>
         <w:ind w:left="1440"/>
       </w:pPr>
+      <w:bookmarkStart w:id="0" w:name="_GoBack"/>
+      <w:bookmarkEnd w:id="0"/>
     </w:p>
     <w:p>
       <w:pPr>
         <w:pStyle w:val="Heading3"/>
       </w:pPr>
       <w:r>
-        <w:lastRenderedPageBreak/>
         <w:t>Accessing Virtual Machine and Verifying Installation</w:t>
       </w:r>
     </w:p>
@@ -1196,7 +1272,10 @@
         </w:numPr>
       </w:pPr>
       <w:r>
-        <w:t>Login to Ubuntu 14.04 virtual box</w:t>
+        <w:t xml:space="preserve">Login to Ubuntu </w:t>
+      </w:r>
+      <w:r>
+        <w:t>virtual box</w:t>
       </w:r>
     </w:p>
     <w:p>
@@ -1239,14 +1318,14 @@
     </w:p>
     <w:p>
       <w:pPr>
-        <w:ind w:left="720"/>
+        <w:ind w:left="720" w:firstLine="720"/>
       </w:pPr>
       <w:r>
         <w:rPr>
           <w:noProof/>
         </w:rPr>
         <w:drawing>
-          <wp:inline distT="0" distB="0" distL="0" distR="0" wp14:anchorId="169880CD" wp14:editId="7391F1F1">
+          <wp:inline distT="0" distB="0" distL="0" distR="0" wp14:anchorId="1E3EE528" wp14:editId="6DE9F5E3">
             <wp:extent cx="3611880" cy="2006601"/>
             <wp:effectExtent l="0" t="0" r="7620" b="0"/>
             <wp:docPr id="4" name="Picture 4"/>
@@ -1297,174 +1376,6 @@
         </w:numPr>
       </w:pPr>
       <w:r>
-        <w:t>Start desktop</w:t>
-      </w:r>
-    </w:p>
-    <w:tbl>
-      <w:tblPr>
-        <w:tblStyle w:val="TableGrid"/>
-        <w:tblpPr w:leftFromText="180" w:rightFromText="180" w:vertAnchor="text" w:horzAnchor="page" w:tblpX="2929" w:tblpY="150"/>
-        <w:tblW w:w="0" w:type="auto"/>
-        <w:shd w:val="clear" w:color="auto" w:fill="FABF8F" w:themeFill="accent6" w:themeFillTint="99"/>
-        <w:tblLook w:val="04A0" w:firstRow="1" w:lastRow="0" w:firstColumn="1" w:lastColumn="0" w:noHBand="0" w:noVBand="1"/>
-      </w:tblPr>
-      <w:tblGrid>
-        <w:gridCol w:w="5065"/>
-      </w:tblGrid>
-      <w:tr>
-        <w:trPr>
-          <w:trHeight w:val="312"/>
-        </w:trPr>
-        <w:tc>
-          <w:tcPr>
-            <w:tcW w:w="5065" w:type="dxa"/>
-            <w:shd w:val="clear" w:color="auto" w:fill="FABF8F" w:themeFill="accent6" w:themeFillTint="99"/>
-          </w:tcPr>
-          <w:p>
-            <w:pPr>
-              <w:rPr>
-                <w:rFonts w:ascii="Courier New" w:hAnsi="Courier New" w:cs="Courier New"/>
-                <w:b/>
-                <w:sz w:val="20"/>
-              </w:rPr>
-            </w:pPr>
-            <w:r>
-              <w:rPr>
-                <w:rFonts w:ascii="Courier New" w:hAnsi="Courier New" w:cs="Courier New"/>
-                <w:b/>
-                <w:noProof/>
-              </w:rPr>
-              <w:t>startxfce4</w:t>
-            </w:r>
-          </w:p>
-        </w:tc>
-      </w:tr>
-    </w:tbl>
-    <w:p>
-      <w:pPr>
-        <w:rPr>
-          <w:rFonts w:ascii="Courier New" w:hAnsi="Courier New" w:cs="Courier New"/>
-          <w:sz w:val="20"/>
-        </w:rPr>
-      </w:pPr>
-    </w:p>
-    <w:p>
-      <w:pPr>
-        <w:pStyle w:val="ListParagraph"/>
-      </w:pPr>
-    </w:p>
-    <w:p>
-      <w:pPr>
-        <w:pStyle w:val="ListParagraph"/>
-        <w:numPr>
-          <w:ilvl w:val="0"/>
-          <w:numId w:val="8"/>
-        </w:numPr>
-      </w:pPr>
-      <w:r>
-        <w:t>Open a terminal window (</w:t>
-      </w:r>
-      <w:r>
-        <w:rPr>
-          <w:b/>
-        </w:rPr>
-        <w:t>Applications Menu &gt; Terminal Emulator</w:t>
-      </w:r>
-      <w:r>
-        <w:t>)</w:t>
-      </w:r>
-    </w:p>
-    <w:p>
-      <w:pPr>
-        <w:pStyle w:val="ListParagraph"/>
-        <w:numPr>
-          <w:ilvl w:val="0"/>
-          <w:numId w:val="8"/>
-        </w:numPr>
-      </w:pPr>
-      <w:r>
-        <w:t>From a terminal window execute the following command:</w:t>
-      </w:r>
-    </w:p>
-    <w:tbl>
-      <w:tblPr>
-        <w:tblStyle w:val="TableGrid"/>
-        <w:tblpPr w:leftFromText="180" w:rightFromText="180" w:vertAnchor="text" w:horzAnchor="margin" w:tblpXSpec="center" w:tblpY="160"/>
-        <w:tblW w:w="0" w:type="auto"/>
-        <w:shd w:val="clear" w:color="auto" w:fill="FABF8F" w:themeFill="accent6" w:themeFillTint="99"/>
-        <w:tblLook w:val="04A0" w:firstRow="1" w:lastRow="0" w:firstColumn="1" w:lastColumn="0" w:noHBand="0" w:noVBand="1"/>
-      </w:tblPr>
-      <w:tblGrid>
-        <w:gridCol w:w="6605"/>
-      </w:tblGrid>
-      <w:tr>
-        <w:trPr>
-          <w:trHeight w:val="319"/>
-        </w:trPr>
-        <w:tc>
-          <w:tcPr>
-            <w:tcW w:w="6605" w:type="dxa"/>
-            <w:shd w:val="clear" w:color="auto" w:fill="FABF8F" w:themeFill="accent6" w:themeFillTint="99"/>
-          </w:tcPr>
-          <w:p>
-            <w:pPr>
-              <w:rPr>
-                <w:rFonts w:ascii="Courier New" w:hAnsi="Courier New" w:cs="Courier New"/>
-                <w:b/>
-                <w:sz w:val="20"/>
-              </w:rPr>
-            </w:pPr>
-            <w:r>
-              <w:rPr>
-                <w:rFonts w:ascii="Courier New" w:hAnsi="Courier New" w:cs="Courier New"/>
-                <w:b/>
-                <w:noProof/>
-              </w:rPr>
-              <w:t>roslaunch ccrg_flagship_</w:t>
-            </w:r>
-            <w:r>
-              <w:rPr>
-                <w:rFonts w:ascii="Courier New" w:hAnsi="Courier New" w:cs="Courier New"/>
-                <w:b/>
-                <w:noProof/>
-              </w:rPr>
-              <w:t>build</w:t>
-            </w:r>
-            <w:r>
-              <w:rPr>
-                <w:rFonts w:ascii="Courier New" w:hAnsi="Courier New" w:cs="Courier New"/>
-                <w:b/>
-                <w:noProof/>
-              </w:rPr>
-              <w:t>test test</w:t>
-            </w:r>
-            <w:r>
-              <w:rPr>
-                <w:rFonts w:ascii="Courier New" w:hAnsi="Courier New" w:cs="Courier New"/>
-                <w:b/>
-                <w:noProof/>
-              </w:rPr>
-              <w:t>.launch</w:t>
-            </w:r>
-          </w:p>
-        </w:tc>
-      </w:tr>
-    </w:tbl>
-    <w:p/>
-    <w:p>
-      <w:pPr>
-        <w:pStyle w:val="ListParagraph"/>
-      </w:pPr>
-    </w:p>
-    <w:p>
-      <w:pPr>
-        <w:pStyle w:val="ListParagraph"/>
-        <w:numPr>
-          <w:ilvl w:val="1"/>
-          <w:numId w:val="8"/>
-        </w:numPr>
-      </w:pPr>
-      <w:r>
         <w:t xml:space="preserve">If all goes well you should see something like the </w:t>
       </w:r>
       <w:r>
@@ -1483,10 +1394,10 @@
           <w:noProof/>
         </w:rPr>
         <w:drawing>
-          <wp:inline distT="0" distB="0" distL="0" distR="0" wp14:anchorId="44843690" wp14:editId="1F2DFE11">
-            <wp:extent cx="3779520" cy="2125980"/>
-            <wp:effectExtent l="0" t="0" r="0" b="7620"/>
-            <wp:docPr id="7" name="Picture 7"/>
+          <wp:inline distT="0" distB="0" distL="0" distR="0" wp14:anchorId="0A4A9067" wp14:editId="02E3436C">
+            <wp:extent cx="4130040" cy="3439054"/>
+            <wp:effectExtent l="0" t="0" r="3810" b="9525"/>
+            <wp:docPr id="2" name="Picture 2"/>
             <wp:cNvGraphicFramePr>
               <a:graphicFrameLocks xmlns:a="http://schemas.openxmlformats.org/drawingml/2006/main" noChangeAspect="1"/>
             </wp:cNvGraphicFramePr>
@@ -1494,17 +1405,11 @@
               <a:graphicData uri="http://schemas.openxmlformats.org/drawingml/2006/picture">
                 <pic:pic xmlns:pic="http://schemas.openxmlformats.org/drawingml/2006/picture">
                   <pic:nvPicPr>
-                    <pic:cNvPr id="0" name="VirtualBox_VagrantRuntime_default_1459697383578_50980_03_04_2016_11_41_30.png"/>
+                    <pic:cNvPr id="0" name=""/>
                     <pic:cNvPicPr/>
                   </pic:nvPicPr>
                   <pic:blipFill>
-                    <a:blip r:embed="rId14" cstate="print">
-                      <a:extLst>
-                        <a:ext uri="{28A0092B-C50C-407E-A947-70E740481C1C}">
-                          <a14:useLocalDpi xmlns:a14="http://schemas.microsoft.com/office/drawing/2010/main" val="0"/>
-                        </a:ext>
-                      </a:extLst>
-                    </a:blip>
+                    <a:blip r:embed="rId14"/>
                     <a:stretch>
                       <a:fillRect/>
                     </a:stretch>
@@ -1512,7 +1417,7 @@
                   <pic:spPr>
                     <a:xfrm>
                       <a:off x="0" y="0"/>
-                      <a:ext cx="3779520" cy="2125980"/>
+                      <a:ext cx="4136949" cy="3444807"/>
                     </a:xfrm>
                     <a:prstGeom prst="rect">
                       <a:avLst/>
@@ -1529,7 +1434,7 @@
       <w:pPr>
         <w:pStyle w:val="ListParagraph"/>
         <w:numPr>
-          <w:ilvl w:val="1"/>
+          <w:ilvl w:val="0"/>
           <w:numId w:val="8"/>
         </w:numPr>
       </w:pPr>
@@ -1595,7 +1500,7 @@
       <w:pPr>
         <w:pStyle w:val="ListParagraph"/>
         <w:numPr>
-          <w:ilvl w:val="1"/>
+          <w:ilvl w:val="0"/>
           <w:numId w:val="8"/>
         </w:numPr>
         <w:rPr>
@@ -1675,13 +1580,7 @@
         </w:rPr>
       </w:pPr>
       <w:r>
-        <w:t xml:space="preserve">By default, vagrant configures the virtual machine to have </w:t>
-      </w:r>
-      <w:r>
-        <w:t>1 CPU</w:t>
-      </w:r>
-      <w:r>
-        <w:t xml:space="preserve">, 512 MB system memory, and 12 MB of video memory.  Additional resources can be allocated to the virtual machine by modifying your </w:t>
+        <w:t xml:space="preserve">By default, vagrant configures the virtual machine to have 1 CPU, 512 MB system memory, and 12 MB of video memory.  Additional resources can be allocated to the virtual machine by modifying your </w:t>
       </w:r>
       <w:proofErr w:type="spellStart"/>
       <w:r>
@@ -2590,8 +2489,6 @@
           <w:t>site</w:t>
         </w:r>
       </w:hyperlink>
-      <w:bookmarkStart w:id="0" w:name="_GoBack"/>
-      <w:bookmarkEnd w:id="0"/>
       <w:r>
         <w:t>.</w:t>
       </w:r>

</xml_diff>